<commit_message>
Correção análise experimental e relatório
</commit_message>
<xml_diff>
--- a/ED2 - TP1/Relatório - TP1 ED2.docx
+++ b/ED2 - TP1/Relatório - TP1 ED2.docx
@@ -2,6 +2,11 @@
 <file path=word/document.xml><?xml version="1.0" encoding="utf-8"?>
 <w:document xmlns:wpc="http://schemas.microsoft.com/office/word/2010/wordprocessingCanvas" xmlns:cx="http://schemas.microsoft.com/office/drawing/2014/chartex" xmlns:cx1="http://schemas.microsoft.com/office/drawing/2015/9/8/chartex" xmlns:cx2="http://schemas.microsoft.com/office/drawing/2015/10/21/chartex" xmlns:cx3="http://schemas.microsoft.com/office/drawing/2016/5/9/chartex" xmlns:cx4="http://schemas.microsoft.com/office/drawing/2016/5/10/chartex" xmlns:cx5="http://schemas.microsoft.com/office/drawing/2016/5/11/chartex" xmlns:cx6="http://schemas.microsoft.com/office/drawing/2016/5/12/chartex" xmlns:cx7="http://schemas.microsoft.com/office/drawing/2016/5/13/chartex" xmlns:cx8="http://schemas.microsoft.com/office/drawing/2016/5/14/chartex" xmlns:mc="http://schemas.openxmlformats.org/markup-compatibility/2006" xmlns:aink="http://schemas.microsoft.com/office/drawing/2016/ink" xmlns:am3d="http://schemas.microsoft.com/office/drawing/2017/model3d" xmlns:o="urn:schemas-microsoft-com:office:office" xmlns:r="http://schemas.openxmlformats.org/officeDocument/2006/relationships" xmlns:m="http://schemas.openxmlformats.org/officeDocument/2006/math" xmlns:v="urn:schemas-microsoft-com:vml" xmlns:wp14="http://schemas.microsoft.com/office/word/2010/wordprocessingDrawing" xmlns:wp="http://schemas.openxmlformats.org/drawingml/2006/wordprocessingDrawing" xmlns:w10="urn:schemas-microsoft-com:office:word" xmlns:w="http://schemas.openxmlformats.org/wordprocessingml/2006/main" xmlns:w14="http://schemas.microsoft.com/office/word/2010/wordml" xmlns:w15="http://schemas.microsoft.com/office/word/2012/wordml" xmlns:w16cex="http://schemas.microsoft.com/office/word/2018/wordml/cex" xmlns:w16cid="http://schemas.microsoft.com/office/word/2016/wordml/cid" xmlns:w16="http://schemas.microsoft.com/office/word/2018/wordml" xmlns:w16sdtdh="http://schemas.microsoft.com/office/word/2020/wordml/sdtdatahash" xmlns:w16se="http://schemas.microsoft.com/office/word/2015/wordml/symex" xmlns:wpg="http://schemas.microsoft.com/office/word/2010/wordprocessingGroup" xmlns:wpi="http://schemas.microsoft.com/office/word/2010/wordprocessingInk" xmlns:wne="http://schemas.microsoft.com/office/word/2006/wordml" xmlns:wps="http://schemas.microsoft.com/office/word/2010/wordprocessingShape" mc:Ignorable="w14 w15 w16se w16cid w16 w16cex w16sdtdh wp14">
   <w:body>
+    <w:p>
+      <w:pPr>
+        <w:ind w:left="720" w:hanging="360"/>
+      </w:pPr>
+    </w:p>
     <w:p>
       <w:pPr>
         <w:pStyle w:val="PargrafodaLista"/>
@@ -3767,7 +3772,6 @@
         </w:rPr>
       </w:pPr>
       <w:r>
-        <w:lastRenderedPageBreak/>
         <w:t>Busca pelo índice</w:t>
       </w:r>
     </w:p>
@@ -8762,7 +8766,6 @@
         </w:numPr>
       </w:pPr>
       <w:r>
-        <w:lastRenderedPageBreak/>
         <w:t>Leitura da página e busca em memória principal</w:t>
       </w:r>
     </w:p>
@@ -8783,12 +8786,6 @@
       <w:r>
         <w:t>pois a dinamização do tamanho da página impede que isso aconteça para as possibilidades de entradas enunciadas no trabalho.</w:t>
       </w:r>
-    </w:p>
-    <w:p>
-      <w:pPr>
-        <w:pStyle w:val="PargrafodaLista"/>
-        <w:ind w:left="1440"/>
-      </w:pPr>
     </w:p>
     <w:p>
       <w:pPr>
@@ -11281,6 +11278,48 @@
           </mc:Fallback>
         </mc:AlternateContent>
       </w:r>
+    </w:p>
+    <w:p>
+      <w:pPr>
+        <w:pStyle w:val="PargrafodaLista"/>
+        <w:numPr>
+          <w:ilvl w:val="0"/>
+          <w:numId w:val="3"/>
+        </w:numPr>
+      </w:pPr>
+      <w:r>
+        <w:t>Análise experimental</w:t>
+      </w:r>
+    </w:p>
+    <w:p>
+      <w:pPr>
+        <w:pStyle w:val="PargrafodaLista"/>
+        <w:ind w:left="1440"/>
+      </w:pPr>
+      <w:r>
+        <w:t>Para a análise experimental do método, utilizamos a função clock da biblioteca time.h para realizar o cálculo de tempo de execução</w:t>
+      </w:r>
+      <w:r>
+        <w:t xml:space="preserve"> dos métodos de pesquisa</w:t>
+      </w:r>
+      <w:r>
+        <w:t xml:space="preserve"> e variáveis inteiras para somar as comparações e leituras. </w:t>
+      </w:r>
+      <w:r>
+        <w:t>Tanto as etapas de criação dos índices quanto a própria pesquisa foram contabilizadas, e as chaves pesquisadas foram determinadas por ‘1 + rand () % (nro_registros – 1)’</w:t>
+      </w:r>
+      <w:r>
+        <w:t xml:space="preserve">. Observamos que o número de comparações é variável, haja vista que depende do quão distante o índice da página e a própria chave estão em relação ao início dos vetores que as armazenam. Já o número de transferências é constante para o mesmo número de registros, pois </w:t>
+      </w:r>
+      <w:r>
+        <w:t>a obtenção da tabela de índices efetua (nro_registros / tam_tabela) transferências de inteiros (chaves) e a pesquisa sequencial requer a transferência de uma página da grandeza de (itens_pagina).</w:t>
+      </w:r>
+    </w:p>
+    <w:p>
+      <w:pPr>
+        <w:pStyle w:val="PargrafodaLista"/>
+        <w:ind w:left="1440"/>
+      </w:pPr>
     </w:p>
     <w:sectPr>
       <w:pgSz w:w="11906" w:h="16838"/>

</xml_diff>